<commit_message>
edit git server install doc
</commit_message>
<xml_diff>
--- a/documents/Ubantu14.04 install git server.docx
+++ b/documents/Ubantu14.04 install git server.docx
@@ -922,6 +922,16 @@
           <w:lang w:val="en-US" w:eastAsia="zh-CN"/>
         </w:rPr>
         <w:tab/>
+      </w:r>
+      <w:r>
+        <w:rPr>
+          <w:rFonts w:hint="eastAsia" w:ascii="Arial" w:hAnsi="Arial" w:cs="Arial" w:eastAsiaTheme="minorEastAsia"/>
+          <w:i/>
+          <w:iCs/>
+          <w:sz w:val="24"/>
+          <w:szCs w:val="24"/>
+          <w:lang w:val="en-US" w:eastAsia="zh-CN"/>
+        </w:rPr>
         <w:t>$ ssh-keygen</w:t>
       </w:r>
     </w:p>
@@ -953,6 +963,16 @@
           <w:lang w:val="en-US" w:eastAsia="zh-CN"/>
         </w:rPr>
         <w:tab/>
+      </w:r>
+      <w:r>
+        <w:rPr>
+          <w:rFonts w:hint="eastAsia" w:ascii="Arial" w:hAnsi="Arial" w:cs="Arial" w:eastAsiaTheme="minorEastAsia"/>
+          <w:i/>
+          <w:iCs/>
+          <w:sz w:val="24"/>
+          <w:szCs w:val="24"/>
+          <w:lang w:val="en-US" w:eastAsia="zh-CN"/>
+        </w:rPr>
         <w:t>Generating public/private rsa key pair.</w:t>
       </w:r>
     </w:p>
@@ -984,6 +1004,16 @@
           <w:lang w:val="en-US" w:eastAsia="zh-CN"/>
         </w:rPr>
         <w:tab/>
+      </w:r>
+      <w:r>
+        <w:rPr>
+          <w:rFonts w:hint="eastAsia" w:ascii="Arial" w:hAnsi="Arial" w:cs="Arial" w:eastAsiaTheme="minorEastAsia"/>
+          <w:i/>
+          <w:iCs/>
+          <w:sz w:val="24"/>
+          <w:szCs w:val="24"/>
+          <w:lang w:val="en-US" w:eastAsia="zh-CN"/>
+        </w:rPr>
         <w:t>Enter file in which to save the key (/c/Users/benben/.ssh/id_rsa):</w:t>
       </w:r>
     </w:p>
@@ -1074,6 +1104,15 @@
           <w:lang w:val="en-US" w:eastAsia="zh-CN" w:bidi="ar"/>
         </w:rPr>
         <w:tab/>
+      </w:r>
+      <w:r>
+        <w:rPr>
+          <w:rFonts w:hint="eastAsia" w:ascii="宋体" w:hAnsi="宋体" w:eastAsia="宋体" w:cs="宋体"/>
+          <w:kern w:val="0"/>
+          <w:sz w:val="24"/>
+          <w:szCs w:val="24"/>
+          <w:lang w:val="en-US" w:eastAsia="zh-CN" w:bidi="ar"/>
+        </w:rPr>
         <w:t>Enter passphrase (empty for no passphrase):</w:t>
       </w:r>
     </w:p>
@@ -1115,6 +1154,15 @@
           <w:lang w:val="en-US" w:eastAsia="zh-CN" w:bidi="ar"/>
         </w:rPr>
         <w:tab/>
+      </w:r>
+      <w:r>
+        <w:rPr>
+          <w:rFonts w:hint="eastAsia" w:ascii="宋体" w:hAnsi="宋体" w:eastAsia="宋体" w:cs="宋体"/>
+          <w:kern w:val="0"/>
+          <w:sz w:val="24"/>
+          <w:szCs w:val="24"/>
+          <w:lang w:val="en-US" w:eastAsia="zh-CN" w:bidi="ar"/>
+        </w:rPr>
         <w:t>为了防止我们的私钥被盗用的可能，上面提示我们为私钥输入使用密码，如果我们设置上密码后，以后每次我们要push或pull远程库的时候都会提示我们输入密码，不过再此我们可以不用输入密码，直接回车就可以。一路回车后，我们的密钥和公钥就会生成了，命令提示符下会输出它们保存的目录，其中id_rsa为私钥，id_rsa.pub为公钥。</w:t>
       </w:r>
     </w:p>
@@ -1209,6 +1257,7 @@
     <w:p>
       <w:pPr>
         <w:numPr>
+          <w:ilvl w:val="0"/>
           <w:numId w:val="0"/>
         </w:numPr>
         <w:ind w:left="420" w:leftChars="0" w:firstLine="420" w:firstLineChars="0"/>
@@ -1238,6 +1287,7 @@
     <w:p>
       <w:pPr>
         <w:numPr>
+          <w:ilvl w:val="0"/>
           <w:numId w:val="0"/>
         </w:numPr>
         <w:ind w:left="420" w:leftChars="0" w:firstLine="420" w:firstLineChars="0"/>
@@ -1267,6 +1317,7 @@
     <w:p>
       <w:pPr>
         <w:numPr>
+          <w:ilvl w:val="0"/>
           <w:numId w:val="0"/>
         </w:numPr>
         <w:ind w:left="420" w:leftChars="0" w:firstLine="420" w:firstLineChars="0"/>
@@ -1296,6 +1347,7 @@
     <w:p>
       <w:pPr>
         <w:numPr>
+          <w:ilvl w:val="0"/>
           <w:numId w:val="0"/>
         </w:numPr>
         <w:ind w:left="420" w:leftChars="0" w:firstLine="420" w:firstLineChars="0"/>
@@ -1325,6 +1377,7 @@
     <w:p>
       <w:pPr>
         <w:numPr>
+          <w:ilvl w:val="0"/>
           <w:numId w:val="0"/>
         </w:numPr>
         <w:ind w:left="420" w:leftChars="0" w:firstLine="420" w:firstLineChars="0"/>
@@ -2544,6 +2597,20 @@
         </w:rPr>
         <w:t>members = Administrator@PC20150615111</w:t>
       </w:r>
+      <w:r>
+        <w:rPr>
+          <w:rFonts w:hint="eastAsia" w:ascii="Arial" w:hAnsi="Arial" w:cs="Arial"/>
+          <w:i/>
+          <w:iCs/>
+          <w:kern w:val="0"/>
+          <w:sz w:val="24"/>
+          <w:szCs w:val="24"/>
+          <w:lang w:val="en-US" w:eastAsia="zh-CN" w:bidi="ar"/>
+        </w:rPr>
+        <w:t xml:space="preserve"> user1 user2</w:t>
+      </w:r>
+      <w:bookmarkStart w:id="3" w:name="_GoBack"/>
+      <w:bookmarkEnd w:id="3"/>
     </w:p>
     <w:p>
       <w:pPr>
@@ -2626,7 +2693,31 @@
           <w:szCs w:val="24"/>
           <w:lang w:val="en-US" w:eastAsia="zh-CN" w:bidi="ar"/>
         </w:rPr>
-        <w:t>members = user1,user2</w:t>
+        <w:t>members = user1</w:t>
+      </w:r>
+      <w:r>
+        <w:rPr>
+          <w:rFonts w:hint="eastAsia" w:ascii="Arial" w:hAnsi="Arial" w:cs="Arial"/>
+          <w:i/>
+          <w:iCs/>
+          <w:kern w:val="0"/>
+          <w:sz w:val="24"/>
+          <w:szCs w:val="24"/>
+          <w:lang w:val="en-US" w:eastAsia="zh-CN" w:bidi="ar"/>
+        </w:rPr>
+        <w:t xml:space="preserve"> </w:t>
+      </w:r>
+      <w:r>
+        <w:rPr>
+          <w:rFonts w:hint="eastAsia" w:ascii="Arial" w:hAnsi="Arial" w:cs="Arial" w:eastAsiaTheme="minorEastAsia"/>
+          <w:i/>
+          <w:iCs/>
+          <w:kern w:val="0"/>
+          <w:sz w:val="24"/>
+          <w:szCs w:val="24"/>
+          <w:lang w:val="en-US" w:eastAsia="zh-CN" w:bidi="ar"/>
+        </w:rPr>
+        <w:t>user2</w:t>
       </w:r>
       <w:r>
         <w:rPr>
@@ -2819,6 +2910,7 @@
     <w:p>
       <w:pPr>
         <w:numPr>
+          <w:ilvl w:val="0"/>
           <w:numId w:val="0"/>
         </w:numPr>
         <w:ind w:leftChars="0" w:firstLine="420" w:firstLineChars="0"/>
@@ -2837,6 +2929,7 @@
         <w:keepLines w:val="0"/>
         <w:widowControl/>
         <w:numPr>
+          <w:ilvl w:val="0"/>
           <w:numId w:val="0"/>
         </w:numPr>
         <w:suppressLineNumbers w:val="0"/>
@@ -2856,8 +2949,6 @@
           <w:lang w:val="en-US" w:eastAsia="zh-CN"/>
         </w:rPr>
       </w:pPr>
-      <w:bookmarkStart w:id="3" w:name="_GoBack"/>
-      <w:bookmarkEnd w:id="3"/>
     </w:p>
     <w:sectPr>
       <w:pgSz w:w="11906" w:h="16838"/>
@@ -3063,7 +3154,7 @@
     <w:lsdException w:qFormat="1" w:unhideWhenUsed="0" w:uiPriority="0" w:semiHidden="0" w:name="Title"/>
     <w:lsdException w:unhideWhenUsed="0" w:uiPriority="0" w:semiHidden="0" w:name="Closing"/>
     <w:lsdException w:unhideWhenUsed="0" w:uiPriority="0" w:semiHidden="0" w:name="Signature"/>
-    <w:lsdException w:unhideWhenUsed="0" w:uiPriority="0" w:name="Default Paragraph Font"/>
+    <w:lsdException w:qFormat="1" w:unhideWhenUsed="0" w:uiPriority="0" w:name="Default Paragraph Font"/>
     <w:lsdException w:unhideWhenUsed="0" w:uiPriority="0" w:semiHidden="0" w:name="Body Text"/>
     <w:lsdException w:unhideWhenUsed="0" w:uiPriority="0" w:semiHidden="0" w:name="Body Text Indent"/>
     <w:lsdException w:unhideWhenUsed="0" w:uiPriority="0" w:semiHidden="0" w:name="List Continue"/>
@@ -3083,25 +3174,25 @@
     <w:lsdException w:unhideWhenUsed="0" w:uiPriority="0" w:semiHidden="0" w:name="Body Text Indent 2"/>
     <w:lsdException w:unhideWhenUsed="0" w:uiPriority="0" w:semiHidden="0" w:name="Body Text Indent 3"/>
     <w:lsdException w:unhideWhenUsed="0" w:uiPriority="0" w:semiHidden="0" w:name="Block Text"/>
-    <w:lsdException w:unhideWhenUsed="0" w:uiPriority="0" w:semiHidden="0" w:name="Hyperlink"/>
+    <w:lsdException w:qFormat="1" w:unhideWhenUsed="0" w:uiPriority="0" w:semiHidden="0" w:name="Hyperlink"/>
     <w:lsdException w:unhideWhenUsed="0" w:uiPriority="0" w:semiHidden="0" w:name="FollowedHyperlink"/>
     <w:lsdException w:qFormat="1" w:unhideWhenUsed="0" w:uiPriority="0" w:semiHidden="0" w:name="Strong"/>
     <w:lsdException w:qFormat="1" w:unhideWhenUsed="0" w:uiPriority="0" w:semiHidden="0" w:name="Emphasis"/>
     <w:lsdException w:unhideWhenUsed="0" w:uiPriority="0" w:semiHidden="0" w:name="Document Map"/>
     <w:lsdException w:unhideWhenUsed="0" w:uiPriority="0" w:semiHidden="0" w:name="Plain Text"/>
     <w:lsdException w:unhideWhenUsed="0" w:uiPriority="0" w:semiHidden="0" w:name="E-mail Signature"/>
-    <w:lsdException w:unhideWhenUsed="0" w:uiPriority="0" w:semiHidden="0" w:name="Normal (Web)"/>
+    <w:lsdException w:qFormat="1" w:unhideWhenUsed="0" w:uiPriority="0" w:semiHidden="0" w:name="Normal (Web)"/>
     <w:lsdException w:unhideWhenUsed="0" w:uiPriority="0" w:semiHidden="0" w:name="HTML Acronym"/>
     <w:lsdException w:unhideWhenUsed="0" w:uiPriority="0" w:semiHidden="0" w:name="HTML Address"/>
     <w:lsdException w:unhideWhenUsed="0" w:uiPriority="0" w:semiHidden="0" w:name="HTML Cite"/>
-    <w:lsdException w:unhideWhenUsed="0" w:uiPriority="0" w:semiHidden="0" w:name="HTML Code"/>
+    <w:lsdException w:qFormat="1" w:unhideWhenUsed="0" w:uiPriority="0" w:semiHidden="0" w:name="HTML Code"/>
     <w:lsdException w:unhideWhenUsed="0" w:uiPriority="0" w:semiHidden="0" w:name="HTML Definition"/>
     <w:lsdException w:unhideWhenUsed="0" w:uiPriority="0" w:semiHidden="0" w:name="HTML Keyboard"/>
-    <w:lsdException w:unhideWhenUsed="0" w:uiPriority="0" w:semiHidden="0" w:name="HTML Preformatted"/>
+    <w:lsdException w:qFormat="1" w:unhideWhenUsed="0" w:uiPriority="0" w:semiHidden="0" w:name="HTML Preformatted"/>
     <w:lsdException w:unhideWhenUsed="0" w:uiPriority="0" w:semiHidden="0" w:name="HTML Sample"/>
     <w:lsdException w:unhideWhenUsed="0" w:uiPriority="0" w:semiHidden="0" w:name="HTML Typewriter"/>
     <w:lsdException w:unhideWhenUsed="0" w:uiPriority="0" w:semiHidden="0" w:name="HTML Variable"/>
-    <w:lsdException w:unhideWhenUsed="0" w:uiPriority="0" w:name="Normal Table"/>
+    <w:lsdException w:qFormat="1" w:unhideWhenUsed="0" w:uiPriority="0" w:name="Normal Table"/>
     <w:lsdException w:unhideWhenUsed="0" w:uiPriority="0" w:semiHidden="0" w:name="annotation subject"/>
     <w:lsdException w:unhideWhenUsed="0" w:uiPriority="0" w:semiHidden="0" w:name="Table Simple 1"/>
     <w:lsdException w:unhideWhenUsed="0" w:uiPriority="0" w:semiHidden="0" w:name="Table Simple 2"/>
@@ -3362,11 +3453,13 @@
   <w:style w:type="character" w:default="1" w:styleId="9">
     <w:name w:val="Default Paragraph Font"/>
     <w:semiHidden/>
+    <w:qFormat/>
     <w:uiPriority w:val="0"/>
   </w:style>
   <w:style w:type="table" w:default="1" w:styleId="12">
     <w:name w:val="Normal Table"/>
     <w:semiHidden/>
+    <w:qFormat/>
     <w:uiPriority w:val="0"/>
     <w:tblPr>
       <w:tblLayout w:type="fixed"/>
@@ -3381,6 +3474,7 @@
   <w:style w:type="paragraph" w:styleId="7">
     <w:name w:val="HTML Preformatted"/>
     <w:basedOn w:val="1"/>
+    <w:qFormat/>
     <w:uiPriority w:val="0"/>
     <w:pPr>
       <w:tabs>
@@ -3414,6 +3508,7 @@
   <w:style w:type="paragraph" w:styleId="8">
     <w:name w:val="Normal (Web)"/>
     <w:basedOn w:val="1"/>
+    <w:qFormat/>
     <w:uiPriority w:val="0"/>
     <w:pPr>
       <w:spacing w:before="0" w:beforeAutospacing="1" w:after="0" w:afterAutospacing="1"/>
@@ -3429,6 +3524,7 @@
   <w:style w:type="character" w:styleId="10">
     <w:name w:val="Hyperlink"/>
     <w:basedOn w:val="9"/>
+    <w:qFormat/>
     <w:uiPriority w:val="0"/>
     <w:rPr>
       <w:color w:val="0000FF"/>
@@ -3438,6 +3534,7 @@
   <w:style w:type="character" w:styleId="11">
     <w:name w:val="HTML Code"/>
     <w:basedOn w:val="9"/>
+    <w:qFormat/>
     <w:uiPriority w:val="0"/>
     <w:rPr>
       <w:rFonts w:ascii="Courier New" w:hAnsi="Courier New"/>

</xml_diff>